<commit_message>
Primera version estable del robot
</commit_message>
<xml_diff>
--- a/robot/Documentation/Pedro del Río Marrón - Proyecto Final Generation.docx
+++ b/robot/Documentation/Pedro del Río Marrón - Proyecto Final Generation.docx
@@ -24,10 +24,17 @@
         <w:t>Proyecto Final</w:t>
       </w:r>
     </w:p>
-    <w:p/>
-    <w:p>
-      <w:r>
-        <w:t xml:space="preserve">Ha llegado el gran día de empezar vuestro proyecto final del que estoy seguro que aprenderéis mucho y os dará la oportunidad de brillar como siempre lo hacéis. </w:t>
+    <w:p>
+      <w:r>
+        <w:t xml:space="preserve">Ha llegado el gran día de empezar vuestro proyecto final del que estoy seguro </w:t>
+      </w:r>
+      <w:proofErr w:type="gramStart"/>
+      <w:r>
+        <w:t>que</w:t>
+      </w:r>
+      <w:proofErr w:type="gramEnd"/>
+      <w:r>
+        <w:t xml:space="preserve"> aprenderéis mucho y os dará la oportunidad de brillar como siempre lo hacéis. </w:t>
       </w:r>
       <w:r>
         <w:t>Para este ejercicio existirán requerimientos</w:t>
@@ -51,7 +58,6 @@
         <w:t xml:space="preserve"> requerimientos.</w:t>
       </w:r>
     </w:p>
-    <w:p/>
     <w:p>
       <w:r>
         <w:rPr>
@@ -96,10 +102,18 @@
         <w:t xml:space="preserve">: Utilización de </w:t>
       </w:r>
       <w:r>
-        <w:t>plantilla REF</w:t>
-      </w:r>
-      <w:r>
-        <w:t>ramework y adaptación a cada un</w:t>
+        <w:t xml:space="preserve">plantilla </w:t>
+      </w:r>
+      <w:proofErr w:type="spellStart"/>
+      <w:r>
+        <w:t>REF</w:t>
+      </w:r>
+      <w:r>
+        <w:t>ramework</w:t>
+      </w:r>
+      <w:proofErr w:type="spellEnd"/>
+      <w:r>
+        <w:t xml:space="preserve"> y adaptación a cada un</w:t>
       </w:r>
       <w:r>
         <w:t>a</w:t>
@@ -124,8 +138,16 @@
           <w:numId w:val="2"/>
         </w:numPr>
       </w:pPr>
-      <w:r>
-        <w:t xml:space="preserve">Todas las partes del proceso estarán correctamente estructuradas (no nos sirve un desarrollo en el que solo exista una secuencia con toda la operativa). </w:t>
+      <w:proofErr w:type="spellStart"/>
+      <w:r>
+        <w:t>x</w:t>
+      </w:r>
+      <w:r>
+        <w:t>Todas</w:t>
+      </w:r>
+      <w:proofErr w:type="spellEnd"/>
+      <w:r>
+        <w:t xml:space="preserve"> las partes del proceso estarán correctamente estructuradas (no nos sirve un desarrollo en el que solo exista una secuencia con toda la operativa). </w:t>
       </w:r>
       <w:r>
         <w:sym w:font="Wingdings" w:char="F0E0"/>
@@ -154,8 +176,16 @@
           <w:numId w:val="2"/>
         </w:numPr>
       </w:pPr>
-      <w:r>
-        <w:t xml:space="preserve">El nombrado de variables debe tener un sentido con la utilización que se les va a dar. </w:t>
+      <w:proofErr w:type="spellStart"/>
+      <w:r>
+        <w:t>x</w:t>
+      </w:r>
+      <w:r>
+        <w:t>El</w:t>
+      </w:r>
+      <w:proofErr w:type="spellEnd"/>
+      <w:r>
+        <w:t xml:space="preserve"> nombrado de variables debe tener un sentido con la utilización que se les va a dar. </w:t>
       </w:r>
       <w:r>
         <w:sym w:font="Wingdings" w:char="F0E0"/>
@@ -208,8 +238,24 @@
           <w:numId w:val="2"/>
         </w:numPr>
       </w:pPr>
-      <w:r>
-        <w:t xml:space="preserve">Se deben implementar reintentos de login/apertura de aplicación, para que los procesos puedan reintentar </w:t>
+      <w:proofErr w:type="spellStart"/>
+      <w:r>
+        <w:t>x</w:t>
+      </w:r>
+      <w:r>
+        <w:t>Se</w:t>
+      </w:r>
+      <w:proofErr w:type="spellEnd"/>
+      <w:r>
+        <w:t xml:space="preserve"> deben implementar reintentos de </w:t>
+      </w:r>
+      <w:proofErr w:type="spellStart"/>
+      <w:r>
+        <w:t>login</w:t>
+      </w:r>
+      <w:proofErr w:type="spellEnd"/>
+      <w:r>
+        <w:t xml:space="preserve">/apertura de aplicación, para que los procesos puedan reintentar </w:t>
       </w:r>
       <w:r>
         <w:t xml:space="preserve">esta fase del proceso. </w:t>
@@ -225,6 +271,12 @@
           <w:color w:val="FF0000"/>
         </w:rPr>
         <w:t>Obligatorio</w:t>
+      </w:r>
+      <w:r>
+        <w:rPr>
+          <w:color w:val="FF0000"/>
+        </w:rPr>
+        <w:t>/OK</w:t>
       </w:r>
     </w:p>
     <w:p>
@@ -235,8 +287,16 @@
           <w:numId w:val="2"/>
         </w:numPr>
       </w:pPr>
-      <w:r>
-        <w:t>Utilización de cola/s para los procesos.</w:t>
+      <w:proofErr w:type="spellStart"/>
+      <w:r>
+        <w:t>x</w:t>
+      </w:r>
+      <w:r>
+        <w:t>Utilización</w:t>
+      </w:r>
+      <w:proofErr w:type="spellEnd"/>
+      <w:r>
+        <w:t xml:space="preserve"> de cola/s para los procesos.</w:t>
       </w:r>
       <w:r>
         <w:rPr>
@@ -271,8 +331,16 @@
           <w:numId w:val="2"/>
         </w:numPr>
       </w:pPr>
-      <w:r>
-        <w:t xml:space="preserve">Alertas por correo en caso de error. </w:t>
+      <w:proofErr w:type="spellStart"/>
+      <w:r>
+        <w:t>x</w:t>
+      </w:r>
+      <w:r>
+        <w:t>Alertas</w:t>
+      </w:r>
+      <w:proofErr w:type="spellEnd"/>
+      <w:r>
+        <w:t xml:space="preserve"> por correo en caso de error. </w:t>
       </w:r>
       <w:r>
         <w:sym w:font="Wingdings" w:char="F0E0"/>
@@ -285,6 +353,12 @@
           <w:color w:val="538135" w:themeColor="accent6" w:themeShade="BF"/>
         </w:rPr>
         <w:t>Opcional</w:t>
+      </w:r>
+      <w:r>
+        <w:rPr>
+          <w:color w:val="538135" w:themeColor="accent6" w:themeShade="BF"/>
+        </w:rPr>
+        <w:t>/OK</w:t>
       </w:r>
     </w:p>
     <w:p>
@@ -295,8 +369,16 @@
           <w:numId w:val="2"/>
         </w:numPr>
       </w:pPr>
-      <w:r>
-        <w:t xml:space="preserve">Utilización </w:t>
+      <w:proofErr w:type="spellStart"/>
+      <w:r>
+        <w:t>x</w:t>
+      </w:r>
+      <w:r>
+        <w:t>Utilización</w:t>
+      </w:r>
+      <w:proofErr w:type="spellEnd"/>
+      <w:r>
+        <w:t xml:space="preserve"> </w:t>
       </w:r>
       <w:r>
         <w:t>de anotaciones</w:t>
@@ -315,6 +397,12 @@
           <w:color w:val="FF0000"/>
         </w:rPr>
         <w:t>Obligatorio</w:t>
+      </w:r>
+      <w:r>
+        <w:rPr>
+          <w:color w:val="FF0000"/>
+        </w:rPr>
+        <w:t>/OK</w:t>
       </w:r>
     </w:p>
     <w:p>
@@ -325,8 +413,16 @@
           <w:numId w:val="2"/>
         </w:numPr>
       </w:pPr>
-      <w:r>
-        <w:t>Testeo del desarrollo con diferentes casos de prueba</w:t>
+      <w:proofErr w:type="spellStart"/>
+      <w:r>
+        <w:t>x</w:t>
+      </w:r>
+      <w:r>
+        <w:t>Testeo</w:t>
+      </w:r>
+      <w:proofErr w:type="spellEnd"/>
+      <w:r>
+        <w:t xml:space="preserve"> del desarrollo con diferentes casos de prueba</w:t>
       </w:r>
       <w:r>
         <w:t xml:space="preserve">. </w:t>
@@ -342,6 +438,18 @@
           <w:color w:val="FF0000"/>
         </w:rPr>
         <w:t>Obligatorio</w:t>
+      </w:r>
+      <w:r>
+        <w:rPr>
+          <w:color w:val="FF0000"/>
+        </w:rPr>
+        <w:t>/</w:t>
+      </w:r>
+      <w:r>
+        <w:rPr>
+          <w:color w:val="FF0000"/>
+        </w:rPr>
+        <w:t>OK</w:t>
       </w:r>
     </w:p>
     <w:p>
@@ -352,8 +460,24 @@
           <w:numId w:val="2"/>
         </w:numPr>
       </w:pPr>
-      <w:r>
-        <w:t xml:space="preserve">Incluir delays sólo cuando es estrictamente necesario, no queremos tener un proceso con unos tiempos de espera no optimizados. </w:t>
+      <w:proofErr w:type="spellStart"/>
+      <w:r>
+        <w:t>x</w:t>
+      </w:r>
+      <w:r>
+        <w:t>Incluir</w:t>
+      </w:r>
+      <w:proofErr w:type="spellEnd"/>
+      <w:r>
+        <w:t xml:space="preserve"> </w:t>
+      </w:r>
+      <w:proofErr w:type="spellStart"/>
+      <w:r>
+        <w:t>delays</w:t>
+      </w:r>
+      <w:proofErr w:type="spellEnd"/>
+      <w:r>
+        <w:t xml:space="preserve"> sólo cuando es estrictamente necesario, no queremos tener un proceso con unos tiempos de espera no optimizados. </w:t>
       </w:r>
       <w:r>
         <w:sym w:font="Wingdings" w:char="F0E0"/>
@@ -385,14 +509,30 @@
           <w:color w:val="538135" w:themeColor="accent6" w:themeShade="BF"/>
         </w:rPr>
       </w:pPr>
-      <w:r>
-        <w:t xml:space="preserve">Utilizar </w:t>
+      <w:proofErr w:type="spellStart"/>
+      <w:r>
+        <w:t>x</w:t>
+      </w:r>
+      <w:r>
+        <w:t>Utilizar</w:t>
+      </w:r>
+      <w:proofErr w:type="spellEnd"/>
+      <w:r>
+        <w:t xml:space="preserve"> </w:t>
       </w:r>
       <w:r>
         <w:t>los</w:t>
       </w:r>
       <w:r>
-        <w:t xml:space="preserve"> asset en el o</w:t>
+        <w:t xml:space="preserve"> </w:t>
+      </w:r>
+      <w:proofErr w:type="spellStart"/>
+      <w:r>
+        <w:t>asset</w:t>
+      </w:r>
+      <w:proofErr w:type="spellEnd"/>
+      <w:r>
+        <w:t xml:space="preserve"> en el o</w:t>
       </w:r>
       <w:r>
         <w:t>r</w:t>
@@ -433,8 +573,24 @@
           <w:color w:val="538135" w:themeColor="accent6" w:themeShade="BF"/>
         </w:rPr>
       </w:pPr>
-      <w:r>
-        <w:t>Almacenar la credencial de la web en los credential del orquestador.</w:t>
+      <w:proofErr w:type="spellStart"/>
+      <w:r>
+        <w:t>x</w:t>
+      </w:r>
+      <w:r>
+        <w:t>Almacenar</w:t>
+      </w:r>
+      <w:proofErr w:type="spellEnd"/>
+      <w:r>
+        <w:t xml:space="preserve"> la credencial de la web en los </w:t>
+      </w:r>
+      <w:proofErr w:type="spellStart"/>
+      <w:r>
+        <w:t>credential</w:t>
+      </w:r>
+      <w:proofErr w:type="spellEnd"/>
+      <w:r>
+        <w:t xml:space="preserve"> del orquestador.</w:t>
       </w:r>
       <w:r>
         <w:t xml:space="preserve"> </w:t>
@@ -466,8 +622,24 @@
           <w:numId w:val="2"/>
         </w:numPr>
       </w:pPr>
-      <w:r>
-        <w:t>Realizar al menos un Invoke con los datos de entrada y salida correspondientes que sean necesarios.</w:t>
+      <w:proofErr w:type="spellStart"/>
+      <w:r>
+        <w:t>x</w:t>
+      </w:r>
+      <w:r>
+        <w:t>Realizar</w:t>
+      </w:r>
+      <w:proofErr w:type="spellEnd"/>
+      <w:r>
+        <w:t xml:space="preserve"> al menos un </w:t>
+      </w:r>
+      <w:proofErr w:type="spellStart"/>
+      <w:r>
+        <w:t>Invoke</w:t>
+      </w:r>
+      <w:proofErr w:type="spellEnd"/>
+      <w:r>
+        <w:t xml:space="preserve"> con los datos de entrada y salida correspondientes que sean necesarios.</w:t>
       </w:r>
       <w:r>
         <w:t xml:space="preserve"> </w:t>
@@ -499,8 +671,16 @@
           <w:numId w:val="2"/>
         </w:numPr>
       </w:pPr>
-      <w:r>
-        <w:t>Añadir las excepciones que detectamos sobre la marcha, adicionalmente a las que nos indica el PDD.</w:t>
+      <w:proofErr w:type="spellStart"/>
+      <w:r>
+        <w:t>x</w:t>
+      </w:r>
+      <w:r>
+        <w:t>Añadir</w:t>
+      </w:r>
+      <w:proofErr w:type="spellEnd"/>
+      <w:r>
+        <w:t xml:space="preserve"> las excepciones que detectamos sobre la marcha, adicionalmente a las que nos indica el PDD.</w:t>
       </w:r>
       <w:r>
         <w:t xml:space="preserve"> </w:t>
@@ -559,8 +739,24 @@
           <w:numId w:val="2"/>
         </w:numPr>
       </w:pPr>
-      <w:r>
-        <w:t>Enviar excel de resultados a vuestro propio correo electrónico.</w:t>
+      <w:proofErr w:type="spellStart"/>
+      <w:r>
+        <w:t>x</w:t>
+      </w:r>
+      <w:r>
+        <w:t>Enviar</w:t>
+      </w:r>
+      <w:proofErr w:type="spellEnd"/>
+      <w:r>
+        <w:t xml:space="preserve"> </w:t>
+      </w:r>
+      <w:proofErr w:type="spellStart"/>
+      <w:r>
+        <w:t>excel</w:t>
+      </w:r>
+      <w:proofErr w:type="spellEnd"/>
+      <w:r>
+        <w:t xml:space="preserve"> de resultados a vuestro propio correo electrónico.</w:t>
       </w:r>
       <w:r>
         <w:t xml:space="preserve"> </w:t>
@@ -592,11 +788,39 @@
           <w:numId w:val="2"/>
         </w:numPr>
       </w:pPr>
+      <w:proofErr w:type="spellStart"/>
       <w:r>
         <w:rPr>
           <w:color w:val="0D0D0D" w:themeColor="text1" w:themeTint="F2"/>
         </w:rPr>
-        <w:t xml:space="preserve">Existe una parte del proceso que el cliente nos indica que en la actualidad no se está realizando, pero sería lo optimo si podemos realizarla con nuestro robot. (Cerrar ítems completados) </w:t>
+        <w:t>x</w:t>
+      </w:r>
+      <w:r>
+        <w:rPr>
+          <w:color w:val="0D0D0D" w:themeColor="text1" w:themeTint="F2"/>
+        </w:rPr>
+        <w:t>Existe</w:t>
+      </w:r>
+      <w:proofErr w:type="spellEnd"/>
+      <w:r>
+        <w:rPr>
+          <w:color w:val="0D0D0D" w:themeColor="text1" w:themeTint="F2"/>
+        </w:rPr>
+        <w:t xml:space="preserve"> una parte del proceso que el cliente nos indica que en la actualidad no se está realizando, pero sería lo </w:t>
+      </w:r>
+      <w:proofErr w:type="spellStart"/>
+      <w:r>
+        <w:rPr>
+          <w:color w:val="0D0D0D" w:themeColor="text1" w:themeTint="F2"/>
+        </w:rPr>
+        <w:t>optimo</w:t>
+      </w:r>
+      <w:proofErr w:type="spellEnd"/>
+      <w:r>
+        <w:rPr>
+          <w:color w:val="0D0D0D" w:themeColor="text1" w:themeTint="F2"/>
+        </w:rPr>
+        <w:t xml:space="preserve"> si podemos realizarla con nuestro robot. (Cerrar ítems completados) </w:t>
       </w:r>
       <w:r>
         <w:sym w:font="Wingdings" w:char="F0E0"/>
@@ -625,12 +849,53 @@
           <w:numId w:val="2"/>
         </w:numPr>
       </w:pPr>
+      <w:proofErr w:type="spellStart"/>
       <w:r>
         <w:rPr>
           <w:color w:val="0D0D0D" w:themeColor="text1" w:themeTint="F2"/>
         </w:rPr>
-        <w:lastRenderedPageBreak/>
-        <w:t>Podremos realizar todo el proceso en un solo robot, o dividirlo en un Performer y un Dispatcher.</w:t>
+        <w:t>x</w:t>
+      </w:r>
+      <w:r>
+        <w:rPr>
+          <w:color w:val="0D0D0D" w:themeColor="text1" w:themeTint="F2"/>
+        </w:rPr>
+        <w:t>Podremos</w:t>
+      </w:r>
+      <w:proofErr w:type="spellEnd"/>
+      <w:r>
+        <w:rPr>
+          <w:color w:val="0D0D0D" w:themeColor="text1" w:themeTint="F2"/>
+        </w:rPr>
+        <w:t xml:space="preserve"> realizar todo el proceso en un solo robot, o dividirlo en un </w:t>
+      </w:r>
+      <w:proofErr w:type="spellStart"/>
+      <w:r>
+        <w:rPr>
+          <w:color w:val="0D0D0D" w:themeColor="text1" w:themeTint="F2"/>
+        </w:rPr>
+        <w:t>Performer</w:t>
+      </w:r>
+      <w:proofErr w:type="spellEnd"/>
+      <w:r>
+        <w:rPr>
+          <w:color w:val="0D0D0D" w:themeColor="text1" w:themeTint="F2"/>
+        </w:rPr>
+        <w:t xml:space="preserve"> y un </w:t>
+      </w:r>
+      <w:proofErr w:type="spellStart"/>
+      <w:r>
+        <w:rPr>
+          <w:color w:val="0D0D0D" w:themeColor="text1" w:themeTint="F2"/>
+        </w:rPr>
+        <w:t>Dispatcher</w:t>
+      </w:r>
+      <w:proofErr w:type="spellEnd"/>
+      <w:r>
+        <w:rPr>
+          <w:color w:val="0D0D0D" w:themeColor="text1" w:themeTint="F2"/>
+        </w:rPr>
+        <w:t>.</w:t>
       </w:r>
       <w:r>
         <w:t xml:space="preserve"> </w:t>
@@ -665,6 +930,7 @@
           <w:b/>
           <w:bCs/>
         </w:rPr>
+        <w:lastRenderedPageBreak/>
         <w:t xml:space="preserve">Parte </w:t>
       </w:r>
       <w:r>

</xml_diff>